<commit_message>
Initial Class Diagram, beetje uren ingevuld
</commit_message>
<xml_diff>
--- a/Teamcontract & Urenplanning/MoSCoW.docx
+++ b/Teamcontract & Urenplanning/MoSCoW.docx
@@ -195,22 +195,10 @@
         <w:rPr>
           <w:rFonts w:asciiTheme="majorHAnsi" w:hAnsiTheme="majorHAnsi"/>
         </w:rPr>
-        <w:t xml:space="preserve">Tijd van detecteren van volgende paar </w:t>
-      </w:r>
-      <w:commentRangeStart w:id="0"/>
-      <w:r>
-        <w:rPr>
-          <w:rFonts w:asciiTheme="majorHAnsi" w:hAnsiTheme="majorHAnsi"/>
-        </w:rPr>
-        <w:t>schoten</w:t>
-      </w:r>
-      <w:commentRangeEnd w:id="0"/>
-      <w:r>
-        <w:rPr>
-          <w:rStyle w:val="CommentReference"/>
-        </w:rPr>
-        <w:commentReference w:id="0"/>
-      </w:r>
+        <w:t>Tijd voor het detecteren van volgend schot nadat de speler geraakt is</w:t>
+      </w:r>
+      <w:bookmarkStart w:id="0" w:name="_GoBack"/>
+      <w:bookmarkEnd w:id="0"/>
     </w:p>
     <w:p>
       <w:pPr>
@@ -409,14 +397,12 @@
           <w:rFonts w:asciiTheme="majorHAnsi" w:hAnsiTheme="majorHAnsi"/>
         </w:rPr>
       </w:pPr>
-      <w:proofErr w:type="spellStart"/>
       <w:r>
         <w:rPr>
           <w:rFonts w:asciiTheme="majorHAnsi" w:hAnsiTheme="majorHAnsi"/>
         </w:rPr>
         <w:t>Hitpoints</w:t>
       </w:r>
-      <w:proofErr w:type="spellEnd"/>
     </w:p>
     <w:p>
       <w:pPr>
@@ -433,34 +419,16 @@
         <w:rPr>
           <w:rFonts w:asciiTheme="majorHAnsi" w:hAnsiTheme="majorHAnsi"/>
         </w:rPr>
-        <w:t xml:space="preserve">Time </w:t>
-      </w:r>
-      <w:proofErr w:type="spellStart"/>
-      <w:r>
-        <w:rPr>
-          <w:rFonts w:asciiTheme="majorHAnsi" w:hAnsiTheme="majorHAnsi"/>
-        </w:rPr>
-        <w:t>left</w:t>
-      </w:r>
-      <w:proofErr w:type="spellEnd"/>
+        <w:t>Time left</w:t>
+      </w:r>
     </w:p>
     <w:p>
       <w:pPr>
         <w:pStyle w:val="Heading1"/>
       </w:pPr>
-      <w:proofErr w:type="spellStart"/>
-      <w:r>
-        <w:t>Should</w:t>
-      </w:r>
-      <w:proofErr w:type="spellEnd"/>
-      <w:r>
-        <w:t xml:space="preserve"> </w:t>
-      </w:r>
-      <w:proofErr w:type="spellStart"/>
-      <w:r>
-        <w:t>haves</w:t>
-      </w:r>
-      <w:proofErr w:type="spellEnd"/>
+      <w:r>
+        <w:t>Should haves</w:t>
+      </w:r>
     </w:p>
     <w:p>
       <w:pPr>
@@ -912,43 +880,7 @@
         <w:rPr>
           <w:rFonts w:asciiTheme="majorHAnsi" w:hAnsiTheme="majorHAnsi"/>
         </w:rPr>
-        <w:t xml:space="preserve">Als het spel is afgelopen, gaat </w:t>
-      </w:r>
-      <w:bookmarkStart w:id="1" w:name="_GoBack"/>
-      <w:bookmarkEnd w:id="1"/>
-      <w:r>
-        <w:rPr>
-          <w:rFonts w:asciiTheme="majorHAnsi" w:hAnsiTheme="majorHAnsi"/>
-        </w:rPr>
-        <w:t xml:space="preserve">het </w:t>
-      </w:r>
-      <w:proofErr w:type="spellStart"/>
-      <w:r>
-        <w:rPr>
-          <w:rFonts w:asciiTheme="majorHAnsi" w:hAnsiTheme="majorHAnsi"/>
-        </w:rPr>
-        <w:t>LEDje</w:t>
-      </w:r>
-      <w:proofErr w:type="spellEnd"/>
-      <w:r>
-        <w:rPr>
-          <w:rFonts w:asciiTheme="majorHAnsi" w:hAnsiTheme="majorHAnsi"/>
-        </w:rPr>
-        <w:t xml:space="preserve"> knipperen en gaat er een </w:t>
-      </w:r>
-      <w:proofErr w:type="spellStart"/>
-      <w:r>
-        <w:rPr>
-          <w:rFonts w:asciiTheme="majorHAnsi" w:hAnsiTheme="majorHAnsi"/>
-        </w:rPr>
-        <w:t>beeper</w:t>
-      </w:r>
-      <w:proofErr w:type="spellEnd"/>
-      <w:r>
-        <w:rPr>
-          <w:rFonts w:asciiTheme="majorHAnsi" w:hAnsiTheme="majorHAnsi"/>
-        </w:rPr>
-        <w:t xml:space="preserve"> af.</w:t>
+        <w:t>Als het spel is afgelopen, gaat het LEDje knipperen en gaat er een beeper af.</w:t>
       </w:r>
     </w:p>
     <w:p>
@@ -1299,37 +1231,12 @@
           <w:lang w:val="en-US"/>
         </w:rPr>
       </w:pPr>
-      <w:proofErr w:type="spellStart"/>
       <w:r>
         <w:rPr>
           <w:rFonts w:asciiTheme="majorHAnsi" w:hAnsiTheme="majorHAnsi"/>
           <w:lang w:val="en-US"/>
         </w:rPr>
-        <w:t>Spelersnummer</w:t>
-      </w:r>
-      <w:proofErr w:type="spellEnd"/>
-      <w:r>
-        <w:rPr>
-          <w:rFonts w:asciiTheme="majorHAnsi" w:hAnsiTheme="majorHAnsi"/>
-          <w:lang w:val="en-US"/>
-        </w:rPr>
-        <w:t xml:space="preserve">, current </w:t>
-      </w:r>
-      <w:proofErr w:type="spellStart"/>
-      <w:r>
-        <w:rPr>
-          <w:rFonts w:asciiTheme="majorHAnsi" w:hAnsiTheme="majorHAnsi"/>
-          <w:lang w:val="en-US"/>
-        </w:rPr>
-        <w:t>hitpoints</w:t>
-      </w:r>
-      <w:proofErr w:type="spellEnd"/>
-      <w:r>
-        <w:rPr>
-          <w:rFonts w:asciiTheme="majorHAnsi" w:hAnsiTheme="majorHAnsi"/>
-          <w:lang w:val="en-US"/>
-        </w:rPr>
-        <w:t>, damage done (score), time left</w:t>
+        <w:t>Spelersnummer, current hitpoints, damage done (score), time left</w:t>
       </w:r>
     </w:p>
     <w:p>
@@ -1414,39 +1321,6 @@
     </w:sectPr>
   </w:body>
 </w:document>
-</file>
-
-<file path=word/comments.xml><?xml version="1.0" encoding="utf-8"?>
-<w:comments xmlns:wpc="http://schemas.microsoft.com/office/word/2010/wordprocessingCanvas" xmlns:cx="http://schemas.microsoft.com/office/drawing/2014/chartex" xmlns:cx1="http://schemas.microsoft.com/office/drawing/2015/9/8/chartex" xmlns:cx2="http://schemas.microsoft.com/office/drawing/2015/10/21/chartex" xmlns:cx3="http://schemas.microsoft.com/office/drawing/2016/5/9/chartex" xmlns:cx4="http://schemas.microsoft.com/office/drawing/2016/5/10/chartex" xmlns:cx5="http://schemas.microsoft.com/office/drawing/2016/5/11/chartex" xmlns:cx6="http://schemas.microsoft.com/office/drawing/2016/5/12/chartex" xmlns:cx7="http://schemas.microsoft.com/office/drawing/2016/5/13/chartex" xmlns:cx8="http://schemas.microsoft.com/office/drawing/2016/5/14/chartex" xmlns:mc="http://schemas.openxmlformats.org/markup-compatibility/2006" xmlns:aink="http://schemas.microsoft.com/office/drawing/2016/ink" xmlns:am3d="http://schemas.microsoft.com/office/drawing/2017/model3d" xmlns:o="urn:schemas-microsoft-com:office:office" xmlns:r="http://schemas.openxmlformats.org/officeDocument/2006/relationships" xmlns:m="http://schemas.openxmlformats.org/officeDocument/2006/math" xmlns:v="urn:schemas-microsoft-com:vml" xmlns:wp14="http://schemas.microsoft.com/office/word/2010/wordprocessingDrawing" xmlns:wp="http://schemas.openxmlformats.org/drawingml/2006/wordprocessingDrawing" xmlns:w10="urn:schemas-microsoft-com:office:word" xmlns:w="http://schemas.openxmlformats.org/wordprocessingml/2006/main" xmlns:w14="http://schemas.microsoft.com/office/word/2010/wordml" xmlns:w15="http://schemas.microsoft.com/office/word/2012/wordml" xmlns:w16cid="http://schemas.microsoft.com/office/word/2016/wordml/cid" xmlns:w16se="http://schemas.microsoft.com/office/word/2015/wordml/symex" xmlns:wpg="http://schemas.microsoft.com/office/word/2010/wordprocessingGroup" xmlns:wpi="http://schemas.microsoft.com/office/word/2010/wordprocessingInk" xmlns:wne="http://schemas.microsoft.com/office/word/2006/wordml" xmlns:wps="http://schemas.microsoft.com/office/word/2010/wordprocessingShape" mc:Ignorable="w14 w15 w16se w16cid wp14">
-  <w:comment w:id="0" w:author="Jeffrey de Waal" w:date="2017-10-23T10:30:00Z" w:initials="J.B.">
-    <w:p>
-      <w:pPr>
-        <w:pStyle w:val="CommentText"/>
-      </w:pPr>
-      <w:r>
-        <w:rPr>
-          <w:rStyle w:val="CommentReference"/>
-        </w:rPr>
-        <w:annotationRef/>
-      </w:r>
-      <w:r>
-        <w:t>Wat wordt hier bedoeld? Evt. aanpassen naar iets anders</w:t>
-      </w:r>
-    </w:p>
-  </w:comment>
-</w:comments>
-</file>
-
-<file path=word/commentsExtended.xml><?xml version="1.0" encoding="utf-8"?>
-<w15:commentsEx xmlns:wpc="http://schemas.microsoft.com/office/word/2010/wordprocessingCanvas" xmlns:cx="http://schemas.microsoft.com/office/drawing/2014/chartex" xmlns:cx1="http://schemas.microsoft.com/office/drawing/2015/9/8/chartex" xmlns:cx2="http://schemas.microsoft.com/office/drawing/2015/10/21/chartex" xmlns:cx3="http://schemas.microsoft.com/office/drawing/2016/5/9/chartex" xmlns:cx4="http://schemas.microsoft.com/office/drawing/2016/5/10/chartex" xmlns:cx5="http://schemas.microsoft.com/office/drawing/2016/5/11/chartex" xmlns:cx6="http://schemas.microsoft.com/office/drawing/2016/5/12/chartex" xmlns:cx7="http://schemas.microsoft.com/office/drawing/2016/5/13/chartex" xmlns:cx8="http://schemas.microsoft.com/office/drawing/2016/5/14/chartex" xmlns:mc="http://schemas.openxmlformats.org/markup-compatibility/2006" xmlns:aink="http://schemas.microsoft.com/office/drawing/2016/ink" xmlns:am3d="http://schemas.microsoft.com/office/drawing/2017/model3d" xmlns:o="urn:schemas-microsoft-com:office:office" xmlns:r="http://schemas.openxmlformats.org/officeDocument/2006/relationships" xmlns:m="http://schemas.openxmlformats.org/officeDocument/2006/math" xmlns:v="urn:schemas-microsoft-com:vml" xmlns:wp14="http://schemas.microsoft.com/office/word/2010/wordprocessingDrawing" xmlns:wp="http://schemas.openxmlformats.org/drawingml/2006/wordprocessingDrawing" xmlns:w10="urn:schemas-microsoft-com:office:word" xmlns:w="http://schemas.openxmlformats.org/wordprocessingml/2006/main" xmlns:w14="http://schemas.microsoft.com/office/word/2010/wordml" xmlns:w15="http://schemas.microsoft.com/office/word/2012/wordml" xmlns:w16cid="http://schemas.microsoft.com/office/word/2016/wordml/cid" xmlns:w16se="http://schemas.microsoft.com/office/word/2015/wordml/symex" xmlns:wpg="http://schemas.microsoft.com/office/word/2010/wordprocessingGroup" xmlns:wpi="http://schemas.microsoft.com/office/word/2010/wordprocessingInk" xmlns:wne="http://schemas.microsoft.com/office/word/2006/wordml" xmlns:wps="http://schemas.microsoft.com/office/word/2010/wordprocessingShape" mc:Ignorable="w14 w15 w16se w16cid wp14">
-  <w15:commentEx w15:paraId="20196E3F" w15:done="0"/>
-</w15:commentsEx>
-</file>
-
-<file path=word/commentsIds.xml><?xml version="1.0" encoding="utf-8"?>
-<w16cid:commentsIds xmlns:wpc="http://schemas.microsoft.com/office/word/2010/wordprocessingCanvas" xmlns:cx="http://schemas.microsoft.com/office/drawing/2014/chartex" xmlns:cx1="http://schemas.microsoft.com/office/drawing/2015/9/8/chartex" xmlns:cx2="http://schemas.microsoft.com/office/drawing/2015/10/21/chartex" xmlns:cx3="http://schemas.microsoft.com/office/drawing/2016/5/9/chartex" xmlns:cx4="http://schemas.microsoft.com/office/drawing/2016/5/10/chartex" xmlns:cx5="http://schemas.microsoft.com/office/drawing/2016/5/11/chartex" xmlns:cx6="http://schemas.microsoft.com/office/drawing/2016/5/12/chartex" xmlns:cx7="http://schemas.microsoft.com/office/drawing/2016/5/13/chartex" xmlns:cx8="http://schemas.microsoft.com/office/drawing/2016/5/14/chartex" xmlns:mc="http://schemas.openxmlformats.org/markup-compatibility/2006" xmlns:aink="http://schemas.microsoft.com/office/drawing/2016/ink" xmlns:am3d="http://schemas.microsoft.com/office/drawing/2017/model3d" xmlns:o="urn:schemas-microsoft-com:office:office" xmlns:r="http://schemas.openxmlformats.org/officeDocument/2006/relationships" xmlns:m="http://schemas.openxmlformats.org/officeDocument/2006/math" xmlns:v="urn:schemas-microsoft-com:vml" xmlns:wp14="http://schemas.microsoft.com/office/word/2010/wordprocessingDrawing" xmlns:wp="http://schemas.openxmlformats.org/drawingml/2006/wordprocessingDrawing" xmlns:w10="urn:schemas-microsoft-com:office:word" xmlns:w="http://schemas.openxmlformats.org/wordprocessingml/2006/main" xmlns:w14="http://schemas.microsoft.com/office/word/2010/wordml" xmlns:w15="http://schemas.microsoft.com/office/word/2012/wordml" xmlns:w16cid="http://schemas.microsoft.com/office/word/2016/wordml/cid" xmlns:w16se="http://schemas.microsoft.com/office/word/2015/wordml/symex" xmlns:wpg="http://schemas.microsoft.com/office/word/2010/wordprocessingGroup" xmlns:wpi="http://schemas.microsoft.com/office/word/2010/wordprocessingInk" xmlns:wne="http://schemas.microsoft.com/office/word/2006/wordml" xmlns:wps="http://schemas.microsoft.com/office/word/2010/wordprocessingShape" mc:Ignorable="w14 w15 w16se w16cid wp14">
-  <w16cid:commentId w16cid:paraId="20196E3F" w16cid:durableId="1D984357"/>
-</w16cid:commentsIds>
 </file>
 
 <file path=word/numbering.xml><?xml version="1.0" encoding="utf-8"?>
@@ -1867,14 +1741,6 @@
     <w:abstractNumId w:val="2"/>
   </w:num>
 </w:numbering>
-</file>
-
-<file path=word/people.xml><?xml version="1.0" encoding="utf-8"?>
-<w15:people xmlns:wpc="http://schemas.microsoft.com/office/word/2010/wordprocessingCanvas" xmlns:cx="http://schemas.microsoft.com/office/drawing/2014/chartex" xmlns:cx1="http://schemas.microsoft.com/office/drawing/2015/9/8/chartex" xmlns:cx2="http://schemas.microsoft.com/office/drawing/2015/10/21/chartex" xmlns:cx3="http://schemas.microsoft.com/office/drawing/2016/5/9/chartex" xmlns:cx4="http://schemas.microsoft.com/office/drawing/2016/5/10/chartex" xmlns:cx5="http://schemas.microsoft.com/office/drawing/2016/5/11/chartex" xmlns:cx6="http://schemas.microsoft.com/office/drawing/2016/5/12/chartex" xmlns:cx7="http://schemas.microsoft.com/office/drawing/2016/5/13/chartex" xmlns:cx8="http://schemas.microsoft.com/office/drawing/2016/5/14/chartex" xmlns:mc="http://schemas.openxmlformats.org/markup-compatibility/2006" xmlns:aink="http://schemas.microsoft.com/office/drawing/2016/ink" xmlns:am3d="http://schemas.microsoft.com/office/drawing/2017/model3d" xmlns:o="urn:schemas-microsoft-com:office:office" xmlns:r="http://schemas.openxmlformats.org/officeDocument/2006/relationships" xmlns:m="http://schemas.openxmlformats.org/officeDocument/2006/math" xmlns:v="urn:schemas-microsoft-com:vml" xmlns:wp14="http://schemas.microsoft.com/office/word/2010/wordprocessingDrawing" xmlns:wp="http://schemas.openxmlformats.org/drawingml/2006/wordprocessingDrawing" xmlns:w10="urn:schemas-microsoft-com:office:word" xmlns:w="http://schemas.openxmlformats.org/wordprocessingml/2006/main" xmlns:w14="http://schemas.microsoft.com/office/word/2010/wordml" xmlns:w15="http://schemas.microsoft.com/office/word/2012/wordml" xmlns:w16cid="http://schemas.microsoft.com/office/word/2016/wordml/cid" xmlns:w16se="http://schemas.microsoft.com/office/word/2015/wordml/symex" xmlns:wpg="http://schemas.microsoft.com/office/word/2010/wordprocessingGroup" xmlns:wpi="http://schemas.microsoft.com/office/word/2010/wordprocessingInk" xmlns:wne="http://schemas.microsoft.com/office/word/2006/wordml" xmlns:wps="http://schemas.microsoft.com/office/word/2010/wordprocessingShape" mc:Ignorable="w14 w15 w16se w16cid wp14">
-  <w15:person w15:author="Jeffrey de Waal">
-    <w15:presenceInfo w15:providerId="None" w15:userId="Jeffrey de Waal"/>
-  </w15:person>
-</w15:people>
 </file>
 
 <file path=word/styles.xml><?xml version="1.0" encoding="utf-8"?>
@@ -2798,7 +2664,7 @@
 </file>
 
 <file path=customXml/itemProps1.xml><?xml version="1.0" encoding="utf-8"?>
-<ds:datastoreItem xmlns:ds="http://schemas.openxmlformats.org/officeDocument/2006/customXml" ds:itemID="{2D0D3F73-A116-4E0A-8882-425E17E3025B}">
+<ds:datastoreItem xmlns:ds="http://schemas.openxmlformats.org/officeDocument/2006/customXml" ds:itemID="{513D401A-3116-4508-B1E2-B57416B6DE40}">
   <ds:schemaRefs>
     <ds:schemaRef ds:uri="http://schemas.openxmlformats.org/officeDocument/2006/bibliography"/>
   </ds:schemaRefs>

</xml_diff>